<commit_message>
create 6 lab (unfinished)
</commit_message>
<xml_diff>
--- a/ELECTROTEH/LABS_graphics.docx
+++ b/ELECTROTEH/LABS_graphics.docx
@@ -1,6 +1,6 @@
 
 <file path=word/document.xml><?xml version="1.0" encoding="utf-8"?>
-<w:document xmlns:wpc="http://schemas.microsoft.com/office/word/2010/wordprocessingCanvas" xmlns:cx="http://schemas.microsoft.com/office/drawing/2014/chartex" xmlns:cx1="http://schemas.microsoft.com/office/drawing/2015/9/8/chartex" xmlns:cx2="http://schemas.microsoft.com/office/drawing/2015/10/21/chartex" xmlns:cx3="http://schemas.microsoft.com/office/drawing/2016/5/9/chartex" xmlns:cx4="http://schemas.microsoft.com/office/drawing/2016/5/10/chartex" xmlns:cx5="http://schemas.microsoft.com/office/drawing/2016/5/11/chartex" xmlns:cx6="http://schemas.microsoft.com/office/drawing/2016/5/12/chartex" xmlns:cx7="http://schemas.microsoft.com/office/drawing/2016/5/13/chartex" xmlns:cx8="http://schemas.microsoft.com/office/drawing/2016/5/14/chartex" xmlns:mc="http://schemas.openxmlformats.org/markup-compatibility/2006" xmlns:aink="http://schemas.microsoft.com/office/drawing/2016/ink" xmlns:am3d="http://schemas.microsoft.com/office/drawing/2017/model3d" xmlns:o="urn:schemas-microsoft-com:office:office" xmlns:oel="http://schemas.microsoft.com/office/2019/extlst" xmlns:r="http://schemas.openxmlformats.org/officeDocument/2006/relationships" xmlns:m="http://schemas.openxmlformats.org/officeDocument/2006/math" xmlns:v="urn:schemas-microsoft-com:vml" xmlns:wp14="http://schemas.microsoft.com/office/word/2010/wordprocessingDrawing" xmlns:wp="http://schemas.openxmlformats.org/drawingml/2006/wordprocessingDrawing" xmlns:w10="urn:schemas-microsoft-com:office:word" xmlns:w="http://schemas.openxmlformats.org/wordprocessingml/2006/main" xmlns:w14="http://schemas.microsoft.com/office/word/2010/wordml" xmlns:w15="http://schemas.microsoft.com/office/word/2012/wordml" xmlns:w16cex="http://schemas.microsoft.com/office/word/2018/wordml/cex" xmlns:w16cid="http://schemas.microsoft.com/office/word/2016/wordml/cid" xmlns:w16="http://schemas.microsoft.com/office/word/2018/wordml" xmlns:w16sdtdh="http://schemas.microsoft.com/office/word/2020/wordml/sdtdatahash" xmlns:w16se="http://schemas.microsoft.com/office/word/2015/wordml/symex" xmlns:wpg="http://schemas.microsoft.com/office/word/2010/wordprocessingGroup" xmlns:wpi="http://schemas.microsoft.com/office/word/2010/wordprocessingInk" xmlns:wne="http://schemas.microsoft.com/office/word/2006/wordml" xmlns:wps="http://schemas.microsoft.com/office/word/2010/wordprocessingShape" mc:Ignorable="w14 w15 w16se w16cid w16 w16cex w16sdtdh wp14">
+<w:document xmlns:wpc="http://schemas.microsoft.com/office/word/2010/wordprocessingCanvas" xmlns:cx="http://schemas.microsoft.com/office/drawing/2014/chartex" xmlns:cx1="http://schemas.microsoft.com/office/drawing/2015/9/8/chartex" xmlns:cx2="http://schemas.microsoft.com/office/drawing/2015/10/21/chartex" xmlns:cx3="http://schemas.microsoft.com/office/drawing/2016/5/9/chartex" xmlns:cx4="http://schemas.microsoft.com/office/drawing/2016/5/10/chartex" xmlns:cx5="http://schemas.microsoft.com/office/drawing/2016/5/11/chartex" xmlns:cx6="http://schemas.microsoft.com/office/drawing/2016/5/12/chartex" xmlns:cx7="http://schemas.microsoft.com/office/drawing/2016/5/13/chartex" xmlns:cx8="http://schemas.microsoft.com/office/drawing/2016/5/14/chartex" xmlns:mc="http://schemas.openxmlformats.org/markup-compatibility/2006" xmlns:aink="http://schemas.microsoft.com/office/drawing/2016/ink" xmlns:am3d="http://schemas.microsoft.com/office/drawing/2017/model3d" xmlns:o="urn:schemas-microsoft-com:office:office" xmlns:oel="http://schemas.microsoft.com/office/2019/extlst" xmlns:r="http://schemas.openxmlformats.org/officeDocument/2006/relationships" xmlns:m="http://schemas.openxmlformats.org/officeDocument/2006/math" xmlns:v="urn:schemas-microsoft-com:vml" xmlns:wp14="http://schemas.microsoft.com/office/word/2010/wordprocessingDrawing" xmlns:wp="http://schemas.openxmlformats.org/drawingml/2006/wordprocessingDrawing" xmlns:w10="urn:schemas-microsoft-com:office:word" xmlns:w="http://schemas.openxmlformats.org/wordprocessingml/2006/main" xmlns:w14="http://schemas.microsoft.com/office/word/2010/wordml" xmlns:w15="http://schemas.microsoft.com/office/word/2012/wordml" xmlns:w16cex="http://schemas.microsoft.com/office/word/2018/wordml/cex" xmlns:w16cid="http://schemas.microsoft.com/office/word/2016/wordml/cid" xmlns:w16="http://schemas.microsoft.com/office/word/2018/wordml" xmlns:w16du="http://schemas.microsoft.com/office/word/2023/wordml/word16du" xmlns:w16sdtdh="http://schemas.microsoft.com/office/word/2020/wordml/sdtdatahash" xmlns:w16sdtfl="http://schemas.microsoft.com/office/word/2024/wordml/sdtformatlock" xmlns:w16se="http://schemas.microsoft.com/office/word/2015/wordml/symex" xmlns:wpg="http://schemas.microsoft.com/office/word/2010/wordprocessingGroup" xmlns:wpi="http://schemas.microsoft.com/office/word/2010/wordprocessingInk" xmlns:wne="http://schemas.microsoft.com/office/word/2006/wordml" xmlns:wps="http://schemas.microsoft.com/office/word/2010/wordprocessingShape" mc:Ignorable="w14 w15 w16se w16cid w16 w16cex w16sdtdh w16sdtfl w16du wp14">
   <w:body>
     <w:sdt>
       <w:sdtPr>
@@ -9365,7 +9365,25 @@
           <w:sz w:val="28"/>
           <w:szCs w:val="28"/>
         </w:rPr>
-        <w:t>напряжение U[B] и сила тока I[A])для каждой комбинации источников (E1, E2, J1, J2) и сопротивлений нагрузки (RH 100%, 60%, 40%, 20%, 10%).</w:t>
+        <w:t>напряжение U[B] и сила тока I[A</w:t>
+      </w:r>
+      <w:proofErr w:type="gramStart"/>
+      <w:r>
+        <w:rPr>
+          <w:rFonts w:ascii="Times New Roman" w:hAnsi="Times New Roman" w:cs="Times New Roman"/>
+          <w:sz w:val="28"/>
+          <w:szCs w:val="28"/>
+        </w:rPr>
+        <w:t>])для</w:t>
+      </w:r>
+      <w:proofErr w:type="gramEnd"/>
+      <w:r>
+        <w:rPr>
+          <w:rFonts w:ascii="Times New Roman" w:hAnsi="Times New Roman" w:cs="Times New Roman"/>
+          <w:sz w:val="28"/>
+          <w:szCs w:val="28"/>
+        </w:rPr>
+        <w:t xml:space="preserve"> каждой комбинации источников (E1, E2, J1, J2) и сопротивлений нагрузки (RH 100%, 60%, 40%, 20%, 10%).</w:t>
       </w:r>
     </w:p>
     <w:p>
@@ -16642,15 +16660,7 @@
                     <w:sz w:val="36"/>
                     <w:szCs w:val="36"/>
                   </w:rPr>
-                  <m:t>2(</m:t>
-                </m:r>
-                <m:r>
-                  <w:rPr>
-                    <w:rFonts w:ascii="Cambria Math" w:hAnsi="Cambria Math" w:cs="Times New Roman"/>
-                    <w:sz w:val="36"/>
-                    <w:szCs w:val="36"/>
-                  </w:rPr>
-                  <m:t>1)</m:t>
+                  <m:t>2(1)</m:t>
                 </m:r>
               </m:sub>
             </m:sSub>
@@ -22403,7 +22413,6 @@
           <w:rFonts w:ascii="Times New Roman" w:hAnsi="Times New Roman" w:cs="Times New Roman"/>
           <w:sz w:val="28"/>
           <w:szCs w:val="28"/>
-          <w:lang w:val="en-US"/>
         </w:rPr>
       </w:pPr>
       <w:r>
@@ -23937,7 +23946,7 @@
           <w:noProof/>
         </w:rPr>
         <w:drawing>
-          <wp:inline distT="0" distB="0" distL="0" distR="0" wp14:anchorId="74FD3FDD" wp14:editId="4C9F0010">
+          <wp:inline distT="0" distB="0" distL="0" distR="0" wp14:anchorId="74FD3FDD" wp14:editId="4E1D16FB">
             <wp:extent cx="6124575" cy="3051810"/>
             <wp:effectExtent l="0" t="0" r="0" b="0"/>
             <wp:docPr id="6" name="Рисунок 1"/>
@@ -24148,6 +24157,7 @@
           <w:bCs/>
           <w:sz w:val="32"/>
           <w:szCs w:val="32"/>
+          <w:lang w:val="en-US"/>
         </w:rPr>
       </w:pPr>
       <w:bookmarkStart w:id="274" w:name="_Toc211605693"/>
@@ -24165,7 +24175,7 @@
           <w:sz w:val="32"/>
           <w:szCs w:val="32"/>
         </w:rPr>
-        <w:t xml:space="preserve">6.3 Расчеты соотношений для </w:t>
+        <w:t>6.3 Расчеты соотношений</w:t>
       </w:r>
       <w:r>
         <w:rPr>
@@ -24175,7 +24185,7 @@
           <w:sz w:val="32"/>
           <w:szCs w:val="32"/>
         </w:rPr>
-        <w:t>верителя:</w:t>
+        <w:t>:</w:t>
       </w:r>
       <w:bookmarkEnd w:id="274"/>
       <w:bookmarkEnd w:id="275"/>
@@ -24187,9 +24197,1141 @@
     </w:p>
     <w:p>
       <w:pPr>
-        <w:jc w:val="center"/>
-        <w:rPr>
-          <w:rFonts w:ascii="Times New Roman" w:hAnsi="Times New Roman" w:cs="Times New Roman"/>
+        <w:rPr>
+          <w:lang w:val="en-US"/>
+        </w:rPr>
+      </w:pPr>
+    </w:p>
+    <w:p>
+      <w:pPr>
+        <w:jc w:val="center"/>
+        <w:rPr>
+          <w:rFonts w:ascii="Times New Roman" w:hAnsi="Times New Roman" w:cs="Times New Roman"/>
+          <w:sz w:val="28"/>
+          <w:szCs w:val="28"/>
+        </w:rPr>
+      </w:pPr>
+      <w:r>
+        <w:rPr>
+          <w:rFonts w:ascii="Times New Roman" w:hAnsi="Times New Roman" w:cs="Times New Roman"/>
+          <w:sz w:val="28"/>
+          <w:szCs w:val="28"/>
+          <w:lang w:val="en-US"/>
+        </w:rPr>
+        <w:t>P</w:t>
+      </w:r>
+      <w:r>
+        <w:rPr>
+          <w:rFonts w:ascii="Times New Roman" w:hAnsi="Times New Roman" w:cs="Times New Roman"/>
+          <w:sz w:val="28"/>
+          <w:szCs w:val="28"/>
+          <w:vertAlign w:val="subscript"/>
+        </w:rPr>
+        <w:t>0</w:t>
+      </w:r>
+      <w:r>
+        <w:rPr>
+          <w:rFonts w:ascii="Times New Roman" w:hAnsi="Times New Roman" w:cs="Times New Roman"/>
+          <w:sz w:val="28"/>
+          <w:szCs w:val="28"/>
+        </w:rPr>
+        <w:t xml:space="preserve"> = </w:t>
+      </w:r>
+      <w:r>
+        <w:rPr>
+          <w:rFonts w:ascii="Times New Roman" w:hAnsi="Times New Roman" w:cs="Times New Roman"/>
+          <w:sz w:val="28"/>
+          <w:szCs w:val="28"/>
+          <w:lang w:val="en-US"/>
+        </w:rPr>
+        <w:t>U</w:t>
+      </w:r>
+      <w:r>
+        <w:rPr>
+          <w:rFonts w:ascii="Times New Roman" w:hAnsi="Times New Roman" w:cs="Times New Roman"/>
+          <w:sz w:val="28"/>
+          <w:szCs w:val="28"/>
+          <w:vertAlign w:val="subscript"/>
+        </w:rPr>
+        <w:t>0</w:t>
+      </w:r>
+      <w:r>
+        <w:rPr>
+          <w:rFonts w:ascii="Times New Roman" w:hAnsi="Times New Roman" w:cs="Times New Roman"/>
+          <w:sz w:val="28"/>
+          <w:szCs w:val="28"/>
+        </w:rPr>
+        <w:t xml:space="preserve"> * </w:t>
+      </w:r>
+      <w:r>
+        <w:rPr>
+          <w:rFonts w:ascii="Times New Roman" w:hAnsi="Times New Roman" w:cs="Times New Roman"/>
+          <w:sz w:val="28"/>
+          <w:szCs w:val="28"/>
+          <w:lang w:val="en-US"/>
+        </w:rPr>
+        <w:t>I</w:t>
+      </w:r>
+      <w:r>
+        <w:rPr>
+          <w:rFonts w:ascii="Times New Roman" w:hAnsi="Times New Roman" w:cs="Times New Roman"/>
+          <w:sz w:val="28"/>
+          <w:szCs w:val="28"/>
+          <w:vertAlign w:val="subscript"/>
+        </w:rPr>
+        <w:t xml:space="preserve">0 </w:t>
+      </w:r>
+      <w:r>
+        <w:rPr>
+          <w:rFonts w:ascii="Times New Roman" w:hAnsi="Times New Roman" w:cs="Times New Roman"/>
+          <w:sz w:val="28"/>
+          <w:szCs w:val="28"/>
+        </w:rPr>
+        <w:t>= 1</w:t>
+      </w:r>
+      <w:r>
+        <w:rPr>
+          <w:rFonts w:ascii="Times New Roman" w:hAnsi="Times New Roman" w:cs="Times New Roman"/>
+          <w:sz w:val="28"/>
+          <w:szCs w:val="28"/>
+        </w:rPr>
+        <w:t>7,16</w:t>
+      </w:r>
+      <w:r>
+        <w:rPr>
+          <w:rFonts w:ascii="Times New Roman" w:hAnsi="Times New Roman" w:cs="Times New Roman"/>
+          <w:sz w:val="28"/>
+          <w:szCs w:val="28"/>
+        </w:rPr>
+        <w:t xml:space="preserve"> *0,</w:t>
+      </w:r>
+      <w:r>
+        <w:rPr>
+          <w:rFonts w:ascii="Times New Roman" w:hAnsi="Times New Roman" w:cs="Times New Roman"/>
+          <w:sz w:val="28"/>
+          <w:szCs w:val="28"/>
+        </w:rPr>
+        <w:t>857</w:t>
+      </w:r>
+      <w:r>
+        <w:rPr>
+          <w:rFonts w:ascii="Times New Roman" w:hAnsi="Times New Roman" w:cs="Times New Roman"/>
+          <w:sz w:val="28"/>
+          <w:szCs w:val="28"/>
+        </w:rPr>
+        <w:t xml:space="preserve"> = </w:t>
+      </w:r>
+      <w:r>
+        <w:rPr>
+          <w:rFonts w:ascii="Times New Roman" w:hAnsi="Times New Roman" w:cs="Times New Roman"/>
+          <w:sz w:val="28"/>
+          <w:szCs w:val="28"/>
+        </w:rPr>
+        <w:t>14,7</w:t>
+      </w:r>
+      <w:r>
+        <w:rPr>
+          <w:rFonts w:ascii="Times New Roman" w:hAnsi="Times New Roman" w:cs="Times New Roman"/>
+          <w:sz w:val="28"/>
+          <w:szCs w:val="28"/>
+        </w:rPr>
+        <w:br/>
+      </w:r>
+      <w:r>
+        <w:rPr>
+          <w:rFonts w:ascii="Times New Roman" w:hAnsi="Times New Roman" w:cs="Times New Roman"/>
+          <w:sz w:val="28"/>
+          <w:szCs w:val="28"/>
+          <w:lang w:val="en-US"/>
+        </w:rPr>
+        <w:t>S</w:t>
+      </w:r>
+      <w:r>
+        <w:rPr>
+          <w:rFonts w:ascii="Times New Roman" w:hAnsi="Times New Roman" w:cs="Times New Roman"/>
+          <w:sz w:val="28"/>
+          <w:szCs w:val="28"/>
+          <w:vertAlign w:val="subscript"/>
+        </w:rPr>
+        <w:t>2</w:t>
+      </w:r>
+      <w:r>
+        <w:rPr>
+          <w:rFonts w:ascii="Times New Roman" w:hAnsi="Times New Roman" w:cs="Times New Roman"/>
+          <w:sz w:val="28"/>
+          <w:szCs w:val="28"/>
+        </w:rPr>
+        <w:t xml:space="preserve"> = </w:t>
+      </w:r>
+      <w:r>
+        <w:rPr>
+          <w:rFonts w:ascii="Times New Roman" w:hAnsi="Times New Roman" w:cs="Times New Roman"/>
+          <w:sz w:val="28"/>
+          <w:szCs w:val="28"/>
+          <w:lang w:val="en-US"/>
+        </w:rPr>
+        <w:t>U</w:t>
+      </w:r>
+      <w:r>
+        <w:rPr>
+          <w:rFonts w:ascii="Times New Roman" w:hAnsi="Times New Roman" w:cs="Times New Roman"/>
+          <w:sz w:val="28"/>
+          <w:szCs w:val="28"/>
+          <w:vertAlign w:val="subscript"/>
+        </w:rPr>
+        <w:t>2</w:t>
+      </w:r>
+      <w:r>
+        <w:rPr>
+          <w:rFonts w:ascii="Times New Roman" w:hAnsi="Times New Roman" w:cs="Times New Roman"/>
+          <w:sz w:val="28"/>
+          <w:szCs w:val="28"/>
+        </w:rPr>
+        <w:t xml:space="preserve"> * </w:t>
+      </w:r>
+      <w:r>
+        <w:rPr>
+          <w:rFonts w:ascii="Times New Roman" w:hAnsi="Times New Roman" w:cs="Times New Roman"/>
+          <w:sz w:val="28"/>
+          <w:szCs w:val="28"/>
+          <w:lang w:val="en-US"/>
+        </w:rPr>
+        <w:t>I</w:t>
+      </w:r>
+      <w:r>
+        <w:rPr>
+          <w:rFonts w:ascii="Times New Roman" w:hAnsi="Times New Roman" w:cs="Times New Roman"/>
+          <w:sz w:val="28"/>
+          <w:szCs w:val="28"/>
+          <w:vertAlign w:val="subscript"/>
+        </w:rPr>
+        <w:t>2</w:t>
+      </w:r>
+      <w:r>
+        <w:rPr>
+          <w:rFonts w:ascii="Times New Roman" w:hAnsi="Times New Roman" w:cs="Times New Roman"/>
+          <w:sz w:val="28"/>
+          <w:szCs w:val="28"/>
+        </w:rPr>
+        <w:t xml:space="preserve"> = 21,</w:t>
+      </w:r>
+      <w:r>
+        <w:rPr>
+          <w:rFonts w:ascii="Times New Roman" w:hAnsi="Times New Roman" w:cs="Times New Roman"/>
+          <w:sz w:val="28"/>
+          <w:szCs w:val="28"/>
+        </w:rPr>
+        <w:t>19</w:t>
+      </w:r>
+      <w:r>
+        <w:rPr>
+          <w:rFonts w:ascii="Times New Roman" w:hAnsi="Times New Roman" w:cs="Times New Roman"/>
+          <w:sz w:val="28"/>
+          <w:szCs w:val="28"/>
+        </w:rPr>
+        <w:t xml:space="preserve"> * 0,</w:t>
+      </w:r>
+      <w:r>
+        <w:rPr>
+          <w:rFonts w:ascii="Times New Roman" w:hAnsi="Times New Roman" w:cs="Times New Roman"/>
+          <w:sz w:val="28"/>
+          <w:szCs w:val="28"/>
+        </w:rPr>
+        <w:t>98</w:t>
+      </w:r>
+      <w:r>
+        <w:rPr>
+          <w:rFonts w:ascii="Times New Roman" w:hAnsi="Times New Roman" w:cs="Times New Roman"/>
+          <w:sz w:val="28"/>
+          <w:szCs w:val="28"/>
+        </w:rPr>
+        <w:t xml:space="preserve"> = </w:t>
+      </w:r>
+      <w:r>
+        <w:rPr>
+          <w:rFonts w:ascii="Times New Roman" w:hAnsi="Times New Roman" w:cs="Times New Roman"/>
+          <w:sz w:val="28"/>
+          <w:szCs w:val="28"/>
+        </w:rPr>
+        <w:t>20,8</w:t>
+      </w:r>
+    </w:p>
+    <w:p>
+      <w:pPr>
+        <w:jc w:val="center"/>
+        <w:rPr>
+          <w:rFonts w:ascii="Times New Roman" w:hAnsi="Times New Roman" w:cs="Times New Roman"/>
+          <w:sz w:val="28"/>
+          <w:szCs w:val="28"/>
+        </w:rPr>
+      </w:pPr>
+    </w:p>
+    <w:p>
+      <w:pPr>
+        <w:jc w:val="center"/>
+        <w:rPr>
+          <w:rFonts w:ascii="Times New Roman" w:hAnsi="Times New Roman" w:cs="Times New Roman"/>
+          <w:sz w:val="28"/>
+          <w:szCs w:val="28"/>
+        </w:rPr>
+      </w:pPr>
+      <w:r>
+        <w:rPr>
+          <w:rFonts w:ascii="Times New Roman" w:hAnsi="Times New Roman" w:cs="Times New Roman"/>
+          <w:sz w:val="28"/>
+          <w:szCs w:val="28"/>
+          <w:lang w:val="en-US"/>
+        </w:rPr>
+        <w:lastRenderedPageBreak/>
+        <w:t>U</w:t>
+      </w:r>
+      <w:r>
+        <w:rPr>
+          <w:rFonts w:ascii="Times New Roman" w:hAnsi="Times New Roman" w:cs="Times New Roman"/>
+          <w:sz w:val="28"/>
+          <w:szCs w:val="28"/>
+          <w:vertAlign w:val="subscript"/>
+        </w:rPr>
+        <w:t>2</w:t>
+      </w:r>
+      <w:r>
+        <w:rPr>
+          <w:rFonts w:ascii="Times New Roman" w:hAnsi="Times New Roman" w:cs="Times New Roman"/>
+          <w:sz w:val="28"/>
+          <w:szCs w:val="28"/>
+        </w:rPr>
+        <w:t>/</w:t>
+      </w:r>
+      <w:r>
+        <w:rPr>
+          <w:rFonts w:ascii="Times New Roman" w:hAnsi="Times New Roman" w:cs="Times New Roman"/>
+          <w:sz w:val="28"/>
+          <w:szCs w:val="28"/>
+          <w:lang w:val="en-US"/>
+        </w:rPr>
+        <w:t>U</w:t>
+      </w:r>
+      <w:r>
+        <w:rPr>
+          <w:rFonts w:ascii="Times New Roman" w:hAnsi="Times New Roman" w:cs="Times New Roman"/>
+          <w:sz w:val="28"/>
+          <w:szCs w:val="28"/>
+          <w:vertAlign w:val="subscript"/>
+        </w:rPr>
+        <w:t>0</w:t>
+      </w:r>
+      <w:r>
+        <w:rPr>
+          <w:rFonts w:ascii="Times New Roman" w:hAnsi="Times New Roman" w:cs="Times New Roman"/>
+          <w:sz w:val="28"/>
+          <w:szCs w:val="28"/>
+        </w:rPr>
+        <w:t>=</w:t>
+      </w:r>
+      <w:r>
+        <w:rPr>
+          <w:rFonts w:ascii="Times New Roman" w:hAnsi="Times New Roman" w:cs="Times New Roman"/>
+          <w:sz w:val="28"/>
+          <w:szCs w:val="28"/>
+        </w:rPr>
+        <w:t>1,11~ 21,</w:t>
+      </w:r>
+      <w:r>
+        <w:rPr>
+          <w:rFonts w:ascii="Times New Roman" w:hAnsi="Times New Roman" w:cs="Times New Roman"/>
+          <w:sz w:val="28"/>
+          <w:szCs w:val="28"/>
+        </w:rPr>
+        <w:t>19</w:t>
+      </w:r>
+      <w:r>
+        <w:rPr>
+          <w:rFonts w:ascii="Times New Roman" w:hAnsi="Times New Roman" w:cs="Times New Roman"/>
+          <w:sz w:val="28"/>
+          <w:szCs w:val="28"/>
+        </w:rPr>
+        <w:t>/1</w:t>
+      </w:r>
+      <w:r>
+        <w:rPr>
+          <w:rFonts w:ascii="Times New Roman" w:hAnsi="Times New Roman" w:cs="Times New Roman"/>
+          <w:sz w:val="28"/>
+          <w:szCs w:val="28"/>
+        </w:rPr>
+        <w:t>7</w:t>
+      </w:r>
+      <w:r>
+        <w:rPr>
+          <w:rFonts w:ascii="Times New Roman" w:hAnsi="Times New Roman" w:cs="Times New Roman"/>
+          <w:sz w:val="28"/>
+          <w:szCs w:val="28"/>
+        </w:rPr>
+        <w:t>,</w:t>
+      </w:r>
+      <w:r>
+        <w:rPr>
+          <w:rFonts w:ascii="Times New Roman" w:hAnsi="Times New Roman" w:cs="Times New Roman"/>
+          <w:sz w:val="28"/>
+          <w:szCs w:val="28"/>
+        </w:rPr>
+        <w:t>16</w:t>
+      </w:r>
+      <w:r>
+        <w:rPr>
+          <w:rFonts w:ascii="Times New Roman" w:hAnsi="Times New Roman" w:cs="Times New Roman"/>
+          <w:sz w:val="28"/>
+          <w:szCs w:val="28"/>
+        </w:rPr>
+        <w:t xml:space="preserve"> = 1,</w:t>
+      </w:r>
+      <w:r>
+        <w:rPr>
+          <w:rFonts w:ascii="Times New Roman" w:hAnsi="Times New Roman" w:cs="Times New Roman"/>
+          <w:sz w:val="28"/>
+          <w:szCs w:val="28"/>
+        </w:rPr>
+        <w:t>23</w:t>
+      </w:r>
+      <w:r>
+        <w:rPr>
+          <w:rFonts w:ascii="Times New Roman" w:hAnsi="Times New Roman" w:cs="Times New Roman"/>
+          <w:sz w:val="28"/>
+          <w:szCs w:val="28"/>
+        </w:rPr>
+        <w:t xml:space="preserve"> – </w:t>
+      </w:r>
+      <w:r>
+        <w:rPr>
+          <w:rFonts w:ascii="Times New Roman" w:hAnsi="Times New Roman" w:cs="Times New Roman"/>
+          <w:sz w:val="28"/>
+          <w:szCs w:val="28"/>
+        </w:rPr>
+        <w:t xml:space="preserve">в пределах </w:t>
+      </w:r>
+      <w:r>
+        <w:rPr>
+          <w:rFonts w:ascii="Times New Roman" w:hAnsi="Times New Roman" w:cs="Times New Roman"/>
+          <w:sz w:val="28"/>
+          <w:szCs w:val="28"/>
+        </w:rPr>
+        <w:t>погрешност</w:t>
+      </w:r>
+      <w:r>
+        <w:rPr>
+          <w:rFonts w:ascii="Times New Roman" w:hAnsi="Times New Roman" w:cs="Times New Roman"/>
+          <w:sz w:val="28"/>
+          <w:szCs w:val="28"/>
+        </w:rPr>
+        <w:t>и</w:t>
+      </w:r>
+    </w:p>
+    <w:p>
+      <w:pPr>
+        <w:jc w:val="center"/>
+        <w:rPr>
+          <w:rFonts w:ascii="Times New Roman" w:hAnsi="Times New Roman" w:cs="Times New Roman"/>
+          <w:sz w:val="28"/>
+          <w:szCs w:val="28"/>
+        </w:rPr>
+      </w:pPr>
+    </w:p>
+    <w:p>
+      <w:pPr>
+        <w:jc w:val="center"/>
+        <w:rPr>
+          <w:rFonts w:ascii="Times New Roman" w:hAnsi="Times New Roman" w:cs="Times New Roman"/>
+          <w:sz w:val="28"/>
+          <w:szCs w:val="28"/>
+        </w:rPr>
+      </w:pPr>
+      <w:r>
+        <w:rPr>
+          <w:rFonts w:ascii="Times New Roman" w:hAnsi="Times New Roman" w:cs="Times New Roman"/>
+          <w:sz w:val="28"/>
+          <w:szCs w:val="28"/>
+          <w:lang w:val="en-US"/>
+        </w:rPr>
+        <w:t>I</w:t>
+      </w:r>
+      <w:r>
+        <w:rPr>
+          <w:rFonts w:ascii="Times New Roman" w:hAnsi="Times New Roman" w:cs="Times New Roman"/>
+          <w:sz w:val="28"/>
+          <w:szCs w:val="28"/>
+          <w:vertAlign w:val="subscript"/>
+        </w:rPr>
+        <w:t>2</w:t>
+      </w:r>
+      <w:r>
+        <w:rPr>
+          <w:rFonts w:ascii="Times New Roman" w:hAnsi="Times New Roman" w:cs="Times New Roman"/>
+          <w:sz w:val="28"/>
+          <w:szCs w:val="28"/>
+        </w:rPr>
+        <w:t>/</w:t>
+      </w:r>
+      <w:r>
+        <w:rPr>
+          <w:rFonts w:ascii="Times New Roman" w:hAnsi="Times New Roman" w:cs="Times New Roman"/>
+          <w:sz w:val="28"/>
+          <w:szCs w:val="28"/>
+          <w:lang w:val="en-US"/>
+        </w:rPr>
+        <w:t>I</w:t>
+      </w:r>
+      <w:r>
+        <w:rPr>
+          <w:rFonts w:ascii="Times New Roman" w:hAnsi="Times New Roman" w:cs="Times New Roman"/>
+          <w:sz w:val="28"/>
+          <w:szCs w:val="28"/>
+          <w:vertAlign w:val="subscript"/>
+        </w:rPr>
+        <w:t>0</w:t>
+      </w:r>
+      <w:r>
+        <w:rPr>
+          <w:rFonts w:ascii="Times New Roman" w:hAnsi="Times New Roman" w:cs="Times New Roman"/>
+          <w:sz w:val="28"/>
+          <w:szCs w:val="28"/>
+        </w:rPr>
+        <w:t>=1,11~</w:t>
+      </w:r>
+      <w:r>
+        <w:rPr>
+          <w:rFonts w:ascii="Times New Roman" w:hAnsi="Times New Roman" w:cs="Times New Roman"/>
+          <w:sz w:val="28"/>
+          <w:szCs w:val="28"/>
+        </w:rPr>
+        <w:t xml:space="preserve"> 0,</w:t>
+      </w:r>
+      <w:r>
+        <w:rPr>
+          <w:rFonts w:ascii="Times New Roman" w:hAnsi="Times New Roman" w:cs="Times New Roman"/>
+          <w:sz w:val="28"/>
+          <w:szCs w:val="28"/>
+        </w:rPr>
+        <w:t>980</w:t>
+      </w:r>
+      <w:r>
+        <w:rPr>
+          <w:rFonts w:ascii="Times New Roman" w:hAnsi="Times New Roman" w:cs="Times New Roman"/>
+          <w:sz w:val="28"/>
+          <w:szCs w:val="28"/>
+        </w:rPr>
+        <w:t>/0,</w:t>
+      </w:r>
+      <w:r>
+        <w:rPr>
+          <w:rFonts w:ascii="Times New Roman" w:hAnsi="Times New Roman" w:cs="Times New Roman"/>
+          <w:sz w:val="28"/>
+          <w:szCs w:val="28"/>
+        </w:rPr>
+        <w:t>857</w:t>
+      </w:r>
+      <w:r>
+        <w:rPr>
+          <w:rFonts w:ascii="Times New Roman" w:hAnsi="Times New Roman" w:cs="Times New Roman"/>
+          <w:sz w:val="28"/>
+          <w:szCs w:val="28"/>
+        </w:rPr>
+        <w:t xml:space="preserve"> = 1,1</w:t>
+      </w:r>
+    </w:p>
+    <w:p>
+      <w:pPr>
+        <w:jc w:val="center"/>
+        <w:rPr>
+          <w:rFonts w:ascii="Times New Roman" w:hAnsi="Times New Roman" w:cs="Times New Roman"/>
+          <w:sz w:val="28"/>
+          <w:szCs w:val="28"/>
+        </w:rPr>
+      </w:pPr>
+    </w:p>
+    <w:p>
+      <w:pPr>
+        <w:jc w:val="center"/>
+        <w:rPr>
+          <w:rFonts w:ascii="Times New Roman" w:hAnsi="Times New Roman" w:cs="Times New Roman"/>
+          <w:sz w:val="28"/>
+          <w:szCs w:val="28"/>
+        </w:rPr>
+      </w:pPr>
+      <w:r>
+        <w:rPr>
+          <w:rFonts w:ascii="Times New Roman" w:hAnsi="Times New Roman" w:cs="Times New Roman"/>
+          <w:sz w:val="28"/>
+          <w:szCs w:val="28"/>
+          <w:lang w:val="en-US"/>
+        </w:rPr>
+        <w:t>K</w:t>
+      </w:r>
+      <w:r>
+        <w:rPr>
+          <w:rFonts w:ascii="Times New Roman" w:hAnsi="Times New Roman" w:cs="Times New Roman"/>
+          <w:sz w:val="28"/>
+          <w:szCs w:val="28"/>
+          <w:vertAlign w:val="subscript"/>
+        </w:rPr>
+        <w:t xml:space="preserve">2 </w:t>
+      </w:r>
+      <w:r>
+        <w:rPr>
+          <w:rFonts w:ascii="Times New Roman" w:hAnsi="Times New Roman" w:cs="Times New Roman"/>
+          <w:sz w:val="28"/>
+          <w:szCs w:val="28"/>
+        </w:rPr>
+        <w:t xml:space="preserve">= </w:t>
+      </w:r>
+      <w:r>
+        <w:rPr>
+          <w:rFonts w:ascii="Times New Roman" w:hAnsi="Times New Roman" w:cs="Times New Roman"/>
+          <w:sz w:val="28"/>
+          <w:szCs w:val="28"/>
+          <w:lang w:val="en-US"/>
+        </w:rPr>
+        <w:t>P</w:t>
+      </w:r>
+      <w:r>
+        <w:rPr>
+          <w:rFonts w:ascii="Times New Roman" w:hAnsi="Times New Roman" w:cs="Times New Roman"/>
+          <w:sz w:val="28"/>
+          <w:szCs w:val="28"/>
+          <w:vertAlign w:val="subscript"/>
+        </w:rPr>
+        <w:t>0</w:t>
+      </w:r>
+      <w:r>
+        <w:rPr>
+          <w:rFonts w:ascii="Times New Roman" w:hAnsi="Times New Roman" w:cs="Times New Roman"/>
+          <w:sz w:val="28"/>
+          <w:szCs w:val="28"/>
+        </w:rPr>
+        <w:t>/</w:t>
+      </w:r>
+      <w:r>
+        <w:rPr>
+          <w:rFonts w:ascii="Times New Roman" w:hAnsi="Times New Roman" w:cs="Times New Roman"/>
+          <w:sz w:val="28"/>
+          <w:szCs w:val="28"/>
+          <w:lang w:val="en-US"/>
+        </w:rPr>
+        <w:t>S</w:t>
+      </w:r>
+      <w:r>
+        <w:rPr>
+          <w:rFonts w:ascii="Times New Roman" w:hAnsi="Times New Roman" w:cs="Times New Roman"/>
+          <w:sz w:val="28"/>
+          <w:szCs w:val="28"/>
+          <w:vertAlign w:val="subscript"/>
+        </w:rPr>
+        <w:t xml:space="preserve">2 </w:t>
+      </w:r>
+      <w:r>
+        <w:rPr>
+          <w:rFonts w:ascii="Times New Roman" w:hAnsi="Times New Roman" w:cs="Times New Roman"/>
+          <w:sz w:val="28"/>
+          <w:szCs w:val="28"/>
+        </w:rPr>
+        <w:t xml:space="preserve">= 0,813 </w:t>
+      </w:r>
+      <w:r>
+        <w:rPr>
+          <w:rFonts w:ascii="Times New Roman" w:hAnsi="Times New Roman" w:cs="Times New Roman"/>
+          <w:sz w:val="28"/>
+          <w:szCs w:val="28"/>
+        </w:rPr>
+        <w:t>~</w:t>
+      </w:r>
+      <w:r>
+        <w:rPr>
+          <w:rFonts w:ascii="Times New Roman" w:hAnsi="Times New Roman" w:cs="Times New Roman"/>
+          <w:sz w:val="28"/>
+          <w:szCs w:val="28"/>
+        </w:rPr>
+        <w:t xml:space="preserve"> </w:t>
+      </w:r>
+      <w:r>
+        <w:rPr>
+          <w:rFonts w:ascii="Times New Roman" w:hAnsi="Times New Roman" w:cs="Times New Roman"/>
+          <w:sz w:val="28"/>
+          <w:szCs w:val="28"/>
+        </w:rPr>
+        <w:t>14,7</w:t>
+      </w:r>
+      <w:r>
+        <w:rPr>
+          <w:rFonts w:ascii="Times New Roman" w:hAnsi="Times New Roman" w:cs="Times New Roman"/>
+          <w:sz w:val="28"/>
+          <w:szCs w:val="28"/>
+        </w:rPr>
+        <w:t>/</w:t>
+      </w:r>
+      <w:r>
+        <w:rPr>
+          <w:rFonts w:ascii="Times New Roman" w:hAnsi="Times New Roman" w:cs="Times New Roman"/>
+          <w:sz w:val="28"/>
+          <w:szCs w:val="28"/>
+        </w:rPr>
+        <w:t>20,8</w:t>
+      </w:r>
+      <w:r>
+        <w:rPr>
+          <w:rFonts w:ascii="Times New Roman" w:hAnsi="Times New Roman" w:cs="Times New Roman"/>
+          <w:sz w:val="28"/>
+          <w:szCs w:val="28"/>
+        </w:rPr>
+        <w:t>= 0,7</w:t>
+      </w:r>
+      <w:r>
+        <w:rPr>
+          <w:rFonts w:ascii="Times New Roman" w:hAnsi="Times New Roman" w:cs="Times New Roman"/>
+          <w:sz w:val="28"/>
+          <w:szCs w:val="28"/>
+        </w:rPr>
+        <w:t>06</w:t>
+      </w:r>
+      <w:r>
+        <w:rPr>
+          <w:rFonts w:ascii="Times New Roman" w:hAnsi="Times New Roman" w:cs="Times New Roman"/>
+          <w:sz w:val="28"/>
+          <w:szCs w:val="28"/>
+        </w:rPr>
+        <w:t xml:space="preserve"> – в пределах погрешности</w:t>
+      </w:r>
+    </w:p>
+    <w:p>
+      <w:pPr>
+        <w:jc w:val="center"/>
+        <w:rPr>
+          <w:rFonts w:ascii="Times New Roman" w:hAnsi="Times New Roman" w:cs="Times New Roman"/>
+          <w:sz w:val="28"/>
+          <w:szCs w:val="28"/>
+        </w:rPr>
+      </w:pPr>
+      <w:r>
+        <w:rPr>
+          <w:rFonts w:ascii="Times New Roman" w:hAnsi="Times New Roman" w:cs="Times New Roman"/>
+          <w:sz w:val="28"/>
+          <w:szCs w:val="28"/>
+        </w:rPr>
+        <w:t xml:space="preserve"> </w:t>
+      </w:r>
+    </w:p>
+    <w:p>
+      <w:pPr>
+        <w:jc w:val="center"/>
+        <w:rPr>
+          <w:rFonts w:ascii="Times New Roman" w:hAnsi="Times New Roman" w:cs="Times New Roman"/>
+          <w:sz w:val="28"/>
+          <w:szCs w:val="28"/>
+        </w:rPr>
+      </w:pPr>
+    </w:p>
+    <w:p>
+      <w:pPr>
+        <w:jc w:val="center"/>
+        <w:rPr>
+          <w:rFonts w:ascii="Times New Roman" w:hAnsi="Times New Roman" w:cs="Times New Roman"/>
+          <w:sz w:val="28"/>
+          <w:szCs w:val="28"/>
+          <w:lang w:val="en-US"/>
+        </w:rPr>
+      </w:pPr>
+      <w:r>
+        <w:rPr>
+          <w:rFonts w:ascii="Times New Roman" w:hAnsi="Times New Roman" w:cs="Times New Roman"/>
+          <w:sz w:val="28"/>
+          <w:szCs w:val="28"/>
+          <w:lang w:val="en-US"/>
+        </w:rPr>
+        <w:t>P</w:t>
+      </w:r>
+      <w:r>
+        <w:rPr>
+          <w:rFonts w:ascii="Times New Roman" w:hAnsi="Times New Roman" w:cs="Times New Roman"/>
+          <w:sz w:val="28"/>
+          <w:szCs w:val="28"/>
+          <w:vertAlign w:val="subscript"/>
+        </w:rPr>
+        <w:t xml:space="preserve">1 </w:t>
+      </w:r>
+      <w:r>
+        <w:rPr>
+          <w:rFonts w:ascii="Times New Roman" w:hAnsi="Times New Roman" w:cs="Times New Roman"/>
+          <w:sz w:val="28"/>
+          <w:szCs w:val="28"/>
+        </w:rPr>
+        <w:t>~</w:t>
+      </w:r>
+      <w:r>
+        <w:rPr>
+          <w:rFonts w:ascii="Times New Roman" w:hAnsi="Times New Roman" w:cs="Times New Roman"/>
+          <w:sz w:val="28"/>
+          <w:szCs w:val="28"/>
+        </w:rPr>
+        <w:t xml:space="preserve"> </w:t>
+      </w:r>
+      <w:r>
+        <w:rPr>
+          <w:rFonts w:ascii="Times New Roman" w:hAnsi="Times New Roman" w:cs="Times New Roman"/>
+          <w:sz w:val="28"/>
+          <w:szCs w:val="28"/>
+          <w:lang w:val="en-US"/>
+        </w:rPr>
+        <w:t>U</w:t>
+      </w:r>
+      <w:r>
+        <w:rPr>
+          <w:rFonts w:ascii="Times New Roman" w:hAnsi="Times New Roman" w:cs="Times New Roman"/>
+          <w:sz w:val="28"/>
+          <w:szCs w:val="28"/>
+          <w:vertAlign w:val="subscript"/>
+        </w:rPr>
+        <w:t>1</w:t>
+      </w:r>
+      <w:r>
+        <w:rPr>
+          <w:rFonts w:ascii="Times New Roman" w:hAnsi="Times New Roman" w:cs="Times New Roman"/>
+          <w:sz w:val="28"/>
+          <w:szCs w:val="28"/>
+        </w:rPr>
+        <w:t xml:space="preserve">* </w:t>
+      </w:r>
+      <w:r>
+        <w:rPr>
+          <w:rFonts w:ascii="Times New Roman" w:hAnsi="Times New Roman" w:cs="Times New Roman"/>
+          <w:sz w:val="28"/>
+          <w:szCs w:val="28"/>
+          <w:lang w:val="en-US"/>
+        </w:rPr>
+        <w:t>I</w:t>
+      </w:r>
+      <w:r>
+        <w:rPr>
+          <w:rFonts w:ascii="Times New Roman" w:hAnsi="Times New Roman" w:cs="Times New Roman"/>
+          <w:sz w:val="28"/>
+          <w:szCs w:val="28"/>
+          <w:vertAlign w:val="subscript"/>
+        </w:rPr>
+        <w:t>1</w:t>
+      </w:r>
+      <w:r>
+        <w:rPr>
+          <w:rFonts w:ascii="Times New Roman" w:hAnsi="Times New Roman" w:cs="Times New Roman"/>
+          <w:sz w:val="28"/>
+          <w:szCs w:val="28"/>
+        </w:rPr>
+        <w:t xml:space="preserve"> </w:t>
+      </w:r>
+      <w:r>
+        <w:rPr>
+          <w:rFonts w:ascii="Times New Roman" w:hAnsi="Times New Roman" w:cs="Times New Roman"/>
+          <w:sz w:val="28"/>
+          <w:szCs w:val="28"/>
+        </w:rPr>
+        <w:t>~</w:t>
+      </w:r>
+      <w:r>
+        <w:rPr>
+          <w:rFonts w:ascii="Times New Roman" w:hAnsi="Times New Roman" w:cs="Times New Roman"/>
+          <w:sz w:val="28"/>
+          <w:szCs w:val="28"/>
+          <w:lang w:val="en-US"/>
+        </w:rPr>
+        <w:t xml:space="preserve"> 110 * 0,</w:t>
+      </w:r>
+      <w:r>
+        <w:rPr>
+          <w:rFonts w:ascii="Times New Roman" w:hAnsi="Times New Roman" w:cs="Times New Roman"/>
+          <w:sz w:val="28"/>
+          <w:szCs w:val="28"/>
+          <w:lang w:val="en-US"/>
+        </w:rPr>
+        <w:t>204</w:t>
+      </w:r>
+      <w:r>
+        <w:rPr>
+          <w:rFonts w:ascii="Times New Roman" w:hAnsi="Times New Roman" w:cs="Times New Roman"/>
+          <w:sz w:val="28"/>
+          <w:szCs w:val="28"/>
+          <w:lang w:val="en-US"/>
+        </w:rPr>
+        <w:t xml:space="preserve"> </w:t>
+      </w:r>
+      <w:r>
+        <w:rPr>
+          <w:rFonts w:ascii="Times New Roman" w:hAnsi="Times New Roman" w:cs="Times New Roman"/>
+          <w:sz w:val="28"/>
+          <w:szCs w:val="28"/>
+        </w:rPr>
+        <w:t>~</w:t>
+      </w:r>
+      <w:r>
+        <w:rPr>
+          <w:rFonts w:ascii="Times New Roman" w:hAnsi="Times New Roman" w:cs="Times New Roman"/>
+          <w:sz w:val="28"/>
+          <w:szCs w:val="28"/>
+          <w:lang w:val="en-US"/>
+        </w:rPr>
+        <w:t xml:space="preserve"> </w:t>
+      </w:r>
+      <w:r>
+        <w:rPr>
+          <w:rFonts w:ascii="Times New Roman" w:hAnsi="Times New Roman" w:cs="Times New Roman"/>
+          <w:sz w:val="28"/>
+          <w:szCs w:val="28"/>
+          <w:lang w:val="en-US"/>
+        </w:rPr>
+        <w:t>22,44</w:t>
+      </w:r>
+    </w:p>
+    <w:p>
+      <w:pPr>
+        <w:jc w:val="center"/>
+        <w:rPr>
+          <w:rFonts w:ascii="Times New Roman" w:hAnsi="Times New Roman" w:cs="Times New Roman"/>
+          <w:sz w:val="28"/>
+          <w:szCs w:val="28"/>
+          <w:lang w:val="en-US"/>
+        </w:rPr>
+      </w:pPr>
+      <w:r>
+        <w:rPr>
+          <w:rFonts w:ascii="Times New Roman" w:hAnsi="Times New Roman" w:cs="Times New Roman"/>
+          <w:sz w:val="28"/>
+          <w:szCs w:val="28"/>
+          <w:lang w:val="en-US"/>
+        </w:rPr>
+        <w:t>P</w:t>
+      </w:r>
+      <w:r>
+        <w:rPr>
+          <w:rFonts w:ascii="Times New Roman" w:hAnsi="Times New Roman" w:cs="Times New Roman"/>
+          <w:sz w:val="28"/>
+          <w:szCs w:val="28"/>
+          <w:vertAlign w:val="subscript"/>
+          <w:lang w:val="en-US"/>
+        </w:rPr>
+        <w:t>2</w:t>
+      </w:r>
+      <w:r>
+        <w:rPr>
+          <w:rFonts w:ascii="Times New Roman" w:hAnsi="Times New Roman" w:cs="Times New Roman"/>
+          <w:sz w:val="28"/>
+          <w:szCs w:val="28"/>
+          <w:vertAlign w:val="subscript"/>
+        </w:rPr>
+        <w:t xml:space="preserve"> </w:t>
+      </w:r>
+      <w:r>
+        <w:rPr>
+          <w:rFonts w:ascii="Times New Roman" w:hAnsi="Times New Roman" w:cs="Times New Roman"/>
+          <w:sz w:val="28"/>
+          <w:szCs w:val="28"/>
+        </w:rPr>
+        <w:t xml:space="preserve">~ </w:t>
+      </w:r>
+      <w:r>
+        <w:rPr>
+          <w:rFonts w:ascii="Times New Roman" w:hAnsi="Times New Roman" w:cs="Times New Roman"/>
+          <w:sz w:val="28"/>
+          <w:szCs w:val="28"/>
+          <w:lang w:val="en-US"/>
+        </w:rPr>
+        <w:t>U</w:t>
+      </w:r>
+      <w:r>
+        <w:rPr>
+          <w:rFonts w:ascii="Times New Roman" w:hAnsi="Times New Roman" w:cs="Times New Roman"/>
+          <w:sz w:val="28"/>
+          <w:szCs w:val="28"/>
+          <w:vertAlign w:val="subscript"/>
+          <w:lang w:val="en-US"/>
+        </w:rPr>
+        <w:t>2</w:t>
+      </w:r>
+      <w:r>
+        <w:rPr>
+          <w:rFonts w:ascii="Times New Roman" w:hAnsi="Times New Roman" w:cs="Times New Roman"/>
+          <w:sz w:val="28"/>
+          <w:szCs w:val="28"/>
+        </w:rPr>
+        <w:t xml:space="preserve">* </w:t>
+      </w:r>
+      <w:r>
+        <w:rPr>
+          <w:rFonts w:ascii="Times New Roman" w:hAnsi="Times New Roman" w:cs="Times New Roman"/>
+          <w:sz w:val="28"/>
+          <w:szCs w:val="28"/>
+          <w:lang w:val="en-US"/>
+        </w:rPr>
+        <w:t>I</w:t>
+      </w:r>
+      <w:r>
+        <w:rPr>
+          <w:rFonts w:ascii="Times New Roman" w:hAnsi="Times New Roman" w:cs="Times New Roman"/>
+          <w:sz w:val="28"/>
+          <w:szCs w:val="28"/>
+          <w:vertAlign w:val="subscript"/>
+          <w:lang w:val="en-US"/>
+        </w:rPr>
+        <w:t>2</w:t>
+      </w:r>
+      <w:r>
+        <w:rPr>
+          <w:rFonts w:ascii="Times New Roman" w:hAnsi="Times New Roman" w:cs="Times New Roman"/>
+          <w:sz w:val="28"/>
+          <w:szCs w:val="28"/>
+        </w:rPr>
+        <w:t xml:space="preserve"> ~</w:t>
+      </w:r>
+      <w:r>
+        <w:rPr>
+          <w:rFonts w:ascii="Times New Roman" w:hAnsi="Times New Roman" w:cs="Times New Roman"/>
+          <w:sz w:val="28"/>
+          <w:szCs w:val="28"/>
+          <w:lang w:val="en-US"/>
+        </w:rPr>
+        <w:t xml:space="preserve"> </w:t>
+      </w:r>
+      <w:r>
+        <w:rPr>
+          <w:rFonts w:ascii="Times New Roman" w:hAnsi="Times New Roman" w:cs="Times New Roman"/>
+          <w:sz w:val="28"/>
+          <w:szCs w:val="28"/>
+          <w:lang w:val="en-US"/>
+        </w:rPr>
+        <w:t>21,19</w:t>
+      </w:r>
+      <w:r>
+        <w:rPr>
+          <w:rFonts w:ascii="Times New Roman" w:hAnsi="Times New Roman" w:cs="Times New Roman"/>
+          <w:sz w:val="28"/>
+          <w:szCs w:val="28"/>
+        </w:rPr>
+        <w:t xml:space="preserve"> * </w:t>
+      </w:r>
+      <w:r>
+        <w:rPr>
+          <w:rFonts w:ascii="Times New Roman" w:hAnsi="Times New Roman" w:cs="Times New Roman"/>
+          <w:sz w:val="28"/>
+          <w:szCs w:val="28"/>
+          <w:lang w:val="en-US"/>
+        </w:rPr>
+        <w:t>0,98</w:t>
+      </w:r>
+      <w:r>
+        <w:rPr>
+          <w:rFonts w:ascii="Times New Roman" w:hAnsi="Times New Roman" w:cs="Times New Roman"/>
+          <w:sz w:val="28"/>
+          <w:szCs w:val="28"/>
+        </w:rPr>
+        <w:t xml:space="preserve"> ~ </w:t>
+      </w:r>
+      <w:r>
+        <w:rPr>
+          <w:rFonts w:ascii="Times New Roman" w:hAnsi="Times New Roman" w:cs="Times New Roman"/>
+          <w:sz w:val="28"/>
+          <w:szCs w:val="28"/>
+          <w:lang w:val="en-US"/>
+        </w:rPr>
+        <w:t>20,7</w:t>
+      </w:r>
+    </w:p>
+    <w:p>
+      <w:pPr>
+        <w:jc w:val="center"/>
+        <w:rPr>
+          <w:rFonts w:ascii="Times New Roman" w:hAnsi="Times New Roman" w:cs="Times New Roman"/>
+          <w:sz w:val="28"/>
+          <w:szCs w:val="28"/>
+          <w:lang w:val="en-US"/>
+        </w:rPr>
+      </w:pPr>
+    </w:p>
+    <w:p>
+      <w:pPr>
+        <w:jc w:val="center"/>
+        <w:rPr>
+          <w:rFonts w:ascii="Times New Roman" w:hAnsi="Times New Roman" w:cs="Times New Roman"/>
+          <w:sz w:val="28"/>
+          <w:szCs w:val="28"/>
+          <w:lang w:val="en-US"/>
+        </w:rPr>
+      </w:pPr>
+      <w:r>
+        <w:rPr>
+          <w:rFonts w:ascii="Times New Roman" w:hAnsi="Times New Roman" w:cs="Times New Roman"/>
+          <w:sz w:val="28"/>
+          <w:szCs w:val="28"/>
+        </w:rPr>
+        <w:t>Ƞ</w:t>
+      </w:r>
+      <w:r>
+        <w:rPr>
+          <w:rFonts w:ascii="Times New Roman" w:hAnsi="Times New Roman" w:cs="Times New Roman"/>
+          <w:sz w:val="28"/>
+          <w:szCs w:val="28"/>
+          <w:vertAlign w:val="subscript"/>
+          <w:lang w:val="en-US"/>
+        </w:rPr>
+        <w:t>T</w:t>
+      </w:r>
+      <w:r>
+        <w:rPr>
+          <w:rFonts w:ascii="Times New Roman" w:hAnsi="Times New Roman" w:cs="Times New Roman"/>
+          <w:sz w:val="28"/>
+          <w:szCs w:val="28"/>
+          <w:lang w:val="en-US"/>
+        </w:rPr>
+        <w:t xml:space="preserve"> = P</w:t>
+      </w:r>
+      <w:r>
+        <w:rPr>
+          <w:rFonts w:ascii="Times New Roman" w:hAnsi="Times New Roman" w:cs="Times New Roman"/>
+          <w:sz w:val="28"/>
+          <w:szCs w:val="28"/>
+          <w:vertAlign w:val="subscript"/>
+          <w:lang w:val="en-US"/>
+        </w:rPr>
+        <w:t>2</w:t>
+      </w:r>
+      <w:r>
+        <w:rPr>
+          <w:rFonts w:ascii="Times New Roman" w:hAnsi="Times New Roman" w:cs="Times New Roman"/>
+          <w:sz w:val="28"/>
+          <w:szCs w:val="28"/>
+          <w:lang w:val="en-US"/>
+        </w:rPr>
+        <w:t>/P</w:t>
+      </w:r>
+      <w:r>
+        <w:rPr>
+          <w:rFonts w:ascii="Times New Roman" w:hAnsi="Times New Roman" w:cs="Times New Roman"/>
+          <w:sz w:val="28"/>
+          <w:szCs w:val="28"/>
+          <w:vertAlign w:val="subscript"/>
+          <w:lang w:val="en-US"/>
+        </w:rPr>
+        <w:t>1</w:t>
+      </w:r>
+      <w:r>
+        <w:rPr>
+          <w:rFonts w:ascii="Times New Roman" w:hAnsi="Times New Roman" w:cs="Times New Roman"/>
+          <w:sz w:val="28"/>
+          <w:szCs w:val="28"/>
+          <w:lang w:val="en-US"/>
+        </w:rPr>
+        <w:t xml:space="preserve"> = 20,7/22,44 = 92 %</w:t>
+      </w:r>
+    </w:p>
+    <w:p>
+      <w:pPr>
+        <w:jc w:val="center"/>
+        <w:rPr>
+          <w:rFonts w:ascii="Times New Roman" w:hAnsi="Times New Roman" w:cs="Times New Roman"/>
+          <w:sz w:val="28"/>
+          <w:szCs w:val="28"/>
         </w:rPr>
       </w:pPr>
     </w:p>
@@ -24283,7 +25425,6 @@
           <w:sz w:val="32"/>
           <w:szCs w:val="32"/>
         </w:rPr>
-        <w:lastRenderedPageBreak/>
         <w:t xml:space="preserve">6.5 </w:t>
       </w:r>
       <w:r>
@@ -35415,7 +36556,7 @@
 </file>
 
 <file path=word/endnotes.xml><?xml version="1.0" encoding="utf-8"?>
-<w:endnotes xmlns:wpc="http://schemas.microsoft.com/office/word/2010/wordprocessingCanvas" xmlns:cx="http://schemas.microsoft.com/office/drawing/2014/chartex" xmlns:cx1="http://schemas.microsoft.com/office/drawing/2015/9/8/chartex" xmlns:cx2="http://schemas.microsoft.com/office/drawing/2015/10/21/chartex" xmlns:cx3="http://schemas.microsoft.com/office/drawing/2016/5/9/chartex" xmlns:cx4="http://schemas.microsoft.com/office/drawing/2016/5/10/chartex" xmlns:cx5="http://schemas.microsoft.com/office/drawing/2016/5/11/chartex" xmlns:cx6="http://schemas.microsoft.com/office/drawing/2016/5/12/chartex" xmlns:cx7="http://schemas.microsoft.com/office/drawing/2016/5/13/chartex" xmlns:cx8="http://schemas.microsoft.com/office/drawing/2016/5/14/chartex" xmlns:mc="http://schemas.openxmlformats.org/markup-compatibility/2006" xmlns:aink="http://schemas.microsoft.com/office/drawing/2016/ink" xmlns:am3d="http://schemas.microsoft.com/office/drawing/2017/model3d" xmlns:o="urn:schemas-microsoft-com:office:office" xmlns:oel="http://schemas.microsoft.com/office/2019/extlst" xmlns:r="http://schemas.openxmlformats.org/officeDocument/2006/relationships" xmlns:m="http://schemas.openxmlformats.org/officeDocument/2006/math" xmlns:v="urn:schemas-microsoft-com:vml" xmlns:wp14="http://schemas.microsoft.com/office/word/2010/wordprocessingDrawing" xmlns:wp="http://schemas.openxmlformats.org/drawingml/2006/wordprocessingDrawing" xmlns:w10="urn:schemas-microsoft-com:office:word" xmlns:w="http://schemas.openxmlformats.org/wordprocessingml/2006/main" xmlns:w14="http://schemas.microsoft.com/office/word/2010/wordml" xmlns:w15="http://schemas.microsoft.com/office/word/2012/wordml" xmlns:w16cex="http://schemas.microsoft.com/office/word/2018/wordml/cex" xmlns:w16cid="http://schemas.microsoft.com/office/word/2016/wordml/cid" xmlns:w16="http://schemas.microsoft.com/office/word/2018/wordml" xmlns:w16sdtdh="http://schemas.microsoft.com/office/word/2020/wordml/sdtdatahash" xmlns:w16se="http://schemas.microsoft.com/office/word/2015/wordml/symex" xmlns:wpg="http://schemas.microsoft.com/office/word/2010/wordprocessingGroup" xmlns:wpi="http://schemas.microsoft.com/office/word/2010/wordprocessingInk" xmlns:wne="http://schemas.microsoft.com/office/word/2006/wordml" xmlns:wps="http://schemas.microsoft.com/office/word/2010/wordprocessingShape" mc:Ignorable="w14 w15 w16se w16cid w16 w16cex w16sdtdh wp14">
+<w:endnotes xmlns:wpc="http://schemas.microsoft.com/office/word/2010/wordprocessingCanvas" xmlns:cx="http://schemas.microsoft.com/office/drawing/2014/chartex" xmlns:cx1="http://schemas.microsoft.com/office/drawing/2015/9/8/chartex" xmlns:cx2="http://schemas.microsoft.com/office/drawing/2015/10/21/chartex" xmlns:cx3="http://schemas.microsoft.com/office/drawing/2016/5/9/chartex" xmlns:cx4="http://schemas.microsoft.com/office/drawing/2016/5/10/chartex" xmlns:cx5="http://schemas.microsoft.com/office/drawing/2016/5/11/chartex" xmlns:cx6="http://schemas.microsoft.com/office/drawing/2016/5/12/chartex" xmlns:cx7="http://schemas.microsoft.com/office/drawing/2016/5/13/chartex" xmlns:cx8="http://schemas.microsoft.com/office/drawing/2016/5/14/chartex" xmlns:mc="http://schemas.openxmlformats.org/markup-compatibility/2006" xmlns:aink="http://schemas.microsoft.com/office/drawing/2016/ink" xmlns:am3d="http://schemas.microsoft.com/office/drawing/2017/model3d" xmlns:o="urn:schemas-microsoft-com:office:office" xmlns:oel="http://schemas.microsoft.com/office/2019/extlst" xmlns:r="http://schemas.openxmlformats.org/officeDocument/2006/relationships" xmlns:m="http://schemas.openxmlformats.org/officeDocument/2006/math" xmlns:v="urn:schemas-microsoft-com:vml" xmlns:wp14="http://schemas.microsoft.com/office/word/2010/wordprocessingDrawing" xmlns:wp="http://schemas.openxmlformats.org/drawingml/2006/wordprocessingDrawing" xmlns:w10="urn:schemas-microsoft-com:office:word" xmlns:w="http://schemas.openxmlformats.org/wordprocessingml/2006/main" xmlns:w14="http://schemas.microsoft.com/office/word/2010/wordml" xmlns:w15="http://schemas.microsoft.com/office/word/2012/wordml" xmlns:w16cex="http://schemas.microsoft.com/office/word/2018/wordml/cex" xmlns:w16cid="http://schemas.microsoft.com/office/word/2016/wordml/cid" xmlns:w16="http://schemas.microsoft.com/office/word/2018/wordml" xmlns:w16du="http://schemas.microsoft.com/office/word/2023/wordml/word16du" xmlns:w16sdtdh="http://schemas.microsoft.com/office/word/2020/wordml/sdtdatahash" xmlns:w16sdtfl="http://schemas.microsoft.com/office/word/2024/wordml/sdtformatlock" xmlns:w16se="http://schemas.microsoft.com/office/word/2015/wordml/symex" xmlns:wpg="http://schemas.microsoft.com/office/word/2010/wordprocessingGroup" xmlns:wpi="http://schemas.microsoft.com/office/word/2010/wordprocessingInk" xmlns:wne="http://schemas.microsoft.com/office/word/2006/wordml" xmlns:wps="http://schemas.microsoft.com/office/word/2010/wordprocessingShape" mc:Ignorable="w14 w15 w16se w16cid w16 w16cex w16sdtdh w16sdtfl w16du wp14">
   <w:endnote w:type="separator" w:id="-1">
     <w:p>
       <w:r>
@@ -35434,7 +36575,7 @@
 </file>
 
 <file path=word/footer1.xml><?xml version="1.0" encoding="utf-8"?>
-<w:ftr xmlns:wpc="http://schemas.microsoft.com/office/word/2010/wordprocessingCanvas" xmlns:cx="http://schemas.microsoft.com/office/drawing/2014/chartex" xmlns:cx1="http://schemas.microsoft.com/office/drawing/2015/9/8/chartex" xmlns:cx2="http://schemas.microsoft.com/office/drawing/2015/10/21/chartex" xmlns:cx3="http://schemas.microsoft.com/office/drawing/2016/5/9/chartex" xmlns:cx4="http://schemas.microsoft.com/office/drawing/2016/5/10/chartex" xmlns:cx5="http://schemas.microsoft.com/office/drawing/2016/5/11/chartex" xmlns:cx6="http://schemas.microsoft.com/office/drawing/2016/5/12/chartex" xmlns:cx7="http://schemas.microsoft.com/office/drawing/2016/5/13/chartex" xmlns:cx8="http://schemas.microsoft.com/office/drawing/2016/5/14/chartex" xmlns:mc="http://schemas.openxmlformats.org/markup-compatibility/2006" xmlns:aink="http://schemas.microsoft.com/office/drawing/2016/ink" xmlns:am3d="http://schemas.microsoft.com/office/drawing/2017/model3d" xmlns:o="urn:schemas-microsoft-com:office:office" xmlns:oel="http://schemas.microsoft.com/office/2019/extlst" xmlns:r="http://schemas.openxmlformats.org/officeDocument/2006/relationships" xmlns:m="http://schemas.openxmlformats.org/officeDocument/2006/math" xmlns:v="urn:schemas-microsoft-com:vml" xmlns:wp14="http://schemas.microsoft.com/office/word/2010/wordprocessingDrawing" xmlns:wp="http://schemas.openxmlformats.org/drawingml/2006/wordprocessingDrawing" xmlns:w10="urn:schemas-microsoft-com:office:word" xmlns:w="http://schemas.openxmlformats.org/wordprocessingml/2006/main" xmlns:w14="http://schemas.microsoft.com/office/word/2010/wordml" xmlns:w15="http://schemas.microsoft.com/office/word/2012/wordml" xmlns:w16cex="http://schemas.microsoft.com/office/word/2018/wordml/cex" xmlns:w16cid="http://schemas.microsoft.com/office/word/2016/wordml/cid" xmlns:w16="http://schemas.microsoft.com/office/word/2018/wordml" xmlns:w16sdtdh="http://schemas.microsoft.com/office/word/2020/wordml/sdtdatahash" xmlns:w16se="http://schemas.microsoft.com/office/word/2015/wordml/symex" xmlns:wpg="http://schemas.microsoft.com/office/word/2010/wordprocessingGroup" xmlns:wpi="http://schemas.microsoft.com/office/word/2010/wordprocessingInk" xmlns:wne="http://schemas.microsoft.com/office/word/2006/wordml" xmlns:wps="http://schemas.microsoft.com/office/word/2010/wordprocessingShape" mc:Ignorable="w14 w15 w16se w16cid w16 w16cex w16sdtdh wp14">
+<w:ftr xmlns:wpc="http://schemas.microsoft.com/office/word/2010/wordprocessingCanvas" xmlns:cx="http://schemas.microsoft.com/office/drawing/2014/chartex" xmlns:cx1="http://schemas.microsoft.com/office/drawing/2015/9/8/chartex" xmlns:cx2="http://schemas.microsoft.com/office/drawing/2015/10/21/chartex" xmlns:cx3="http://schemas.microsoft.com/office/drawing/2016/5/9/chartex" xmlns:cx4="http://schemas.microsoft.com/office/drawing/2016/5/10/chartex" xmlns:cx5="http://schemas.microsoft.com/office/drawing/2016/5/11/chartex" xmlns:cx6="http://schemas.microsoft.com/office/drawing/2016/5/12/chartex" xmlns:cx7="http://schemas.microsoft.com/office/drawing/2016/5/13/chartex" xmlns:cx8="http://schemas.microsoft.com/office/drawing/2016/5/14/chartex" xmlns:mc="http://schemas.openxmlformats.org/markup-compatibility/2006" xmlns:aink="http://schemas.microsoft.com/office/drawing/2016/ink" xmlns:am3d="http://schemas.microsoft.com/office/drawing/2017/model3d" xmlns:o="urn:schemas-microsoft-com:office:office" xmlns:oel="http://schemas.microsoft.com/office/2019/extlst" xmlns:r="http://schemas.openxmlformats.org/officeDocument/2006/relationships" xmlns:m="http://schemas.openxmlformats.org/officeDocument/2006/math" xmlns:v="urn:schemas-microsoft-com:vml" xmlns:wp14="http://schemas.microsoft.com/office/word/2010/wordprocessingDrawing" xmlns:wp="http://schemas.openxmlformats.org/drawingml/2006/wordprocessingDrawing" xmlns:w10="urn:schemas-microsoft-com:office:word" xmlns:w="http://schemas.openxmlformats.org/wordprocessingml/2006/main" xmlns:w14="http://schemas.microsoft.com/office/word/2010/wordml" xmlns:w15="http://schemas.microsoft.com/office/word/2012/wordml" xmlns:w16cex="http://schemas.microsoft.com/office/word/2018/wordml/cex" xmlns:w16cid="http://schemas.microsoft.com/office/word/2016/wordml/cid" xmlns:w16="http://schemas.microsoft.com/office/word/2018/wordml" xmlns:w16du="http://schemas.microsoft.com/office/word/2023/wordml/word16du" xmlns:w16sdtdh="http://schemas.microsoft.com/office/word/2020/wordml/sdtdatahash" xmlns:w16sdtfl="http://schemas.microsoft.com/office/word/2024/wordml/sdtformatlock" xmlns:w16se="http://schemas.microsoft.com/office/word/2015/wordml/symex" xmlns:wpg="http://schemas.microsoft.com/office/word/2010/wordprocessingGroup" xmlns:wpi="http://schemas.microsoft.com/office/word/2010/wordprocessingInk" xmlns:wne="http://schemas.microsoft.com/office/word/2006/wordml" xmlns:wps="http://schemas.microsoft.com/office/word/2010/wordprocessingShape" mc:Ignorable="w14 w15 w16se w16cid w16 w16cex w16sdtdh w16sdtfl w16du wp14">
   <w:p>
     <w:pPr>
       <w:pStyle w:val="aa"/>
@@ -35533,7 +36674,7 @@
 </file>
 
 <file path=word/footnotes.xml><?xml version="1.0" encoding="utf-8"?>
-<w:footnotes xmlns:wpc="http://schemas.microsoft.com/office/word/2010/wordprocessingCanvas" xmlns:cx="http://schemas.microsoft.com/office/drawing/2014/chartex" xmlns:cx1="http://schemas.microsoft.com/office/drawing/2015/9/8/chartex" xmlns:cx2="http://schemas.microsoft.com/office/drawing/2015/10/21/chartex" xmlns:cx3="http://schemas.microsoft.com/office/drawing/2016/5/9/chartex" xmlns:cx4="http://schemas.microsoft.com/office/drawing/2016/5/10/chartex" xmlns:cx5="http://schemas.microsoft.com/office/drawing/2016/5/11/chartex" xmlns:cx6="http://schemas.microsoft.com/office/drawing/2016/5/12/chartex" xmlns:cx7="http://schemas.microsoft.com/office/drawing/2016/5/13/chartex" xmlns:cx8="http://schemas.microsoft.com/office/drawing/2016/5/14/chartex" xmlns:mc="http://schemas.openxmlformats.org/markup-compatibility/2006" xmlns:aink="http://schemas.microsoft.com/office/drawing/2016/ink" xmlns:am3d="http://schemas.microsoft.com/office/drawing/2017/model3d" xmlns:o="urn:schemas-microsoft-com:office:office" xmlns:oel="http://schemas.microsoft.com/office/2019/extlst" xmlns:r="http://schemas.openxmlformats.org/officeDocument/2006/relationships" xmlns:m="http://schemas.openxmlformats.org/officeDocument/2006/math" xmlns:v="urn:schemas-microsoft-com:vml" xmlns:wp14="http://schemas.microsoft.com/office/word/2010/wordprocessingDrawing" xmlns:wp="http://schemas.openxmlformats.org/drawingml/2006/wordprocessingDrawing" xmlns:w10="urn:schemas-microsoft-com:office:word" xmlns:w="http://schemas.openxmlformats.org/wordprocessingml/2006/main" xmlns:w14="http://schemas.microsoft.com/office/word/2010/wordml" xmlns:w15="http://schemas.microsoft.com/office/word/2012/wordml" xmlns:w16cex="http://schemas.microsoft.com/office/word/2018/wordml/cex" xmlns:w16cid="http://schemas.microsoft.com/office/word/2016/wordml/cid" xmlns:w16="http://schemas.microsoft.com/office/word/2018/wordml" xmlns:w16sdtdh="http://schemas.microsoft.com/office/word/2020/wordml/sdtdatahash" xmlns:w16se="http://schemas.microsoft.com/office/word/2015/wordml/symex" xmlns:wpg="http://schemas.microsoft.com/office/word/2010/wordprocessingGroup" xmlns:wpi="http://schemas.microsoft.com/office/word/2010/wordprocessingInk" xmlns:wne="http://schemas.microsoft.com/office/word/2006/wordml" xmlns:wps="http://schemas.microsoft.com/office/word/2010/wordprocessingShape" mc:Ignorable="w14 w15 w16se w16cid w16 w16cex w16sdtdh wp14">
+<w:footnotes xmlns:wpc="http://schemas.microsoft.com/office/word/2010/wordprocessingCanvas" xmlns:cx="http://schemas.microsoft.com/office/drawing/2014/chartex" xmlns:cx1="http://schemas.microsoft.com/office/drawing/2015/9/8/chartex" xmlns:cx2="http://schemas.microsoft.com/office/drawing/2015/10/21/chartex" xmlns:cx3="http://schemas.microsoft.com/office/drawing/2016/5/9/chartex" xmlns:cx4="http://schemas.microsoft.com/office/drawing/2016/5/10/chartex" xmlns:cx5="http://schemas.microsoft.com/office/drawing/2016/5/11/chartex" xmlns:cx6="http://schemas.microsoft.com/office/drawing/2016/5/12/chartex" xmlns:cx7="http://schemas.microsoft.com/office/drawing/2016/5/13/chartex" xmlns:cx8="http://schemas.microsoft.com/office/drawing/2016/5/14/chartex" xmlns:mc="http://schemas.openxmlformats.org/markup-compatibility/2006" xmlns:aink="http://schemas.microsoft.com/office/drawing/2016/ink" xmlns:am3d="http://schemas.microsoft.com/office/drawing/2017/model3d" xmlns:o="urn:schemas-microsoft-com:office:office" xmlns:oel="http://schemas.microsoft.com/office/2019/extlst" xmlns:r="http://schemas.openxmlformats.org/officeDocument/2006/relationships" xmlns:m="http://schemas.openxmlformats.org/officeDocument/2006/math" xmlns:v="urn:schemas-microsoft-com:vml" xmlns:wp14="http://schemas.microsoft.com/office/word/2010/wordprocessingDrawing" xmlns:wp="http://schemas.openxmlformats.org/drawingml/2006/wordprocessingDrawing" xmlns:w10="urn:schemas-microsoft-com:office:word" xmlns:w="http://schemas.openxmlformats.org/wordprocessingml/2006/main" xmlns:w14="http://schemas.microsoft.com/office/word/2010/wordml" xmlns:w15="http://schemas.microsoft.com/office/word/2012/wordml" xmlns:w16cex="http://schemas.microsoft.com/office/word/2018/wordml/cex" xmlns:w16cid="http://schemas.microsoft.com/office/word/2016/wordml/cid" xmlns:w16="http://schemas.microsoft.com/office/word/2018/wordml" xmlns:w16du="http://schemas.microsoft.com/office/word/2023/wordml/word16du" xmlns:w16sdtdh="http://schemas.microsoft.com/office/word/2020/wordml/sdtdatahash" xmlns:w16sdtfl="http://schemas.microsoft.com/office/word/2024/wordml/sdtformatlock" xmlns:w16se="http://schemas.microsoft.com/office/word/2015/wordml/symex" xmlns:wpg="http://schemas.microsoft.com/office/word/2010/wordprocessingGroup" xmlns:wpi="http://schemas.microsoft.com/office/word/2010/wordprocessingInk" xmlns:wne="http://schemas.microsoft.com/office/word/2006/wordml" xmlns:wps="http://schemas.microsoft.com/office/word/2010/wordprocessingShape" mc:Ignorable="w14 w15 w16se w16cid w16 w16cex w16sdtdh w16sdtfl w16du wp14">
   <w:footnote w:type="separator" w:id="-1">
     <w:p>
       <w:r>
@@ -35552,7 +36693,7 @@
 </file>
 
 <file path=word/numbering.xml><?xml version="1.0" encoding="utf-8"?>
-<w:numbering xmlns:wpc="http://schemas.microsoft.com/office/word/2010/wordprocessingCanvas" xmlns:cx="http://schemas.microsoft.com/office/drawing/2014/chartex" xmlns:cx1="http://schemas.microsoft.com/office/drawing/2015/9/8/chartex" xmlns:cx2="http://schemas.microsoft.com/office/drawing/2015/10/21/chartex" xmlns:cx3="http://schemas.microsoft.com/office/drawing/2016/5/9/chartex" xmlns:cx4="http://schemas.microsoft.com/office/drawing/2016/5/10/chartex" xmlns:cx5="http://schemas.microsoft.com/office/drawing/2016/5/11/chartex" xmlns:cx6="http://schemas.microsoft.com/office/drawing/2016/5/12/chartex" xmlns:cx7="http://schemas.microsoft.com/office/drawing/2016/5/13/chartex" xmlns:cx8="http://schemas.microsoft.com/office/drawing/2016/5/14/chartex" xmlns:mc="http://schemas.openxmlformats.org/markup-compatibility/2006" xmlns:aink="http://schemas.microsoft.com/office/drawing/2016/ink" xmlns:am3d="http://schemas.microsoft.com/office/drawing/2017/model3d" xmlns:o="urn:schemas-microsoft-com:office:office" xmlns:oel="http://schemas.microsoft.com/office/2019/extlst" xmlns:r="http://schemas.openxmlformats.org/officeDocument/2006/relationships" xmlns:m="http://schemas.openxmlformats.org/officeDocument/2006/math" xmlns:v="urn:schemas-microsoft-com:vml" xmlns:wp14="http://schemas.microsoft.com/office/word/2010/wordprocessingDrawing" xmlns:wp="http://schemas.openxmlformats.org/drawingml/2006/wordprocessingDrawing" xmlns:w10="urn:schemas-microsoft-com:office:word" xmlns:w="http://schemas.openxmlformats.org/wordprocessingml/2006/main" xmlns:w14="http://schemas.microsoft.com/office/word/2010/wordml" xmlns:w15="http://schemas.microsoft.com/office/word/2012/wordml" xmlns:w16cex="http://schemas.microsoft.com/office/word/2018/wordml/cex" xmlns:w16cid="http://schemas.microsoft.com/office/word/2016/wordml/cid" xmlns:w16="http://schemas.microsoft.com/office/word/2018/wordml" xmlns:w16sdtdh="http://schemas.microsoft.com/office/word/2020/wordml/sdtdatahash" xmlns:w16se="http://schemas.microsoft.com/office/word/2015/wordml/symex" xmlns:wpg="http://schemas.microsoft.com/office/word/2010/wordprocessingGroup" xmlns:wpi="http://schemas.microsoft.com/office/word/2010/wordprocessingInk" xmlns:wne="http://schemas.microsoft.com/office/word/2006/wordml" xmlns:wps="http://schemas.microsoft.com/office/word/2010/wordprocessingShape" mc:Ignorable="w14 w15 w16se w16cid w16 w16cex w16sdtdh wp14">
+<w:numbering xmlns:wpc="http://schemas.microsoft.com/office/word/2010/wordprocessingCanvas" xmlns:cx="http://schemas.microsoft.com/office/drawing/2014/chartex" xmlns:cx1="http://schemas.microsoft.com/office/drawing/2015/9/8/chartex" xmlns:cx2="http://schemas.microsoft.com/office/drawing/2015/10/21/chartex" xmlns:cx3="http://schemas.microsoft.com/office/drawing/2016/5/9/chartex" xmlns:cx4="http://schemas.microsoft.com/office/drawing/2016/5/10/chartex" xmlns:cx5="http://schemas.microsoft.com/office/drawing/2016/5/11/chartex" xmlns:cx6="http://schemas.microsoft.com/office/drawing/2016/5/12/chartex" xmlns:cx7="http://schemas.microsoft.com/office/drawing/2016/5/13/chartex" xmlns:cx8="http://schemas.microsoft.com/office/drawing/2016/5/14/chartex" xmlns:mc="http://schemas.openxmlformats.org/markup-compatibility/2006" xmlns:aink="http://schemas.microsoft.com/office/drawing/2016/ink" xmlns:am3d="http://schemas.microsoft.com/office/drawing/2017/model3d" xmlns:o="urn:schemas-microsoft-com:office:office" xmlns:oel="http://schemas.microsoft.com/office/2019/extlst" xmlns:r="http://schemas.openxmlformats.org/officeDocument/2006/relationships" xmlns:m="http://schemas.openxmlformats.org/officeDocument/2006/math" xmlns:v="urn:schemas-microsoft-com:vml" xmlns:wp14="http://schemas.microsoft.com/office/word/2010/wordprocessingDrawing" xmlns:wp="http://schemas.openxmlformats.org/drawingml/2006/wordprocessingDrawing" xmlns:w10="urn:schemas-microsoft-com:office:word" xmlns:w="http://schemas.openxmlformats.org/wordprocessingml/2006/main" xmlns:w14="http://schemas.microsoft.com/office/word/2010/wordml" xmlns:w15="http://schemas.microsoft.com/office/word/2012/wordml" xmlns:w16cex="http://schemas.microsoft.com/office/word/2018/wordml/cex" xmlns:w16cid="http://schemas.microsoft.com/office/word/2016/wordml/cid" xmlns:w16="http://schemas.microsoft.com/office/word/2018/wordml" xmlns:w16du="http://schemas.microsoft.com/office/word/2023/wordml/word16du" xmlns:w16sdtdh="http://schemas.microsoft.com/office/word/2020/wordml/sdtdatahash" xmlns:w16sdtfl="http://schemas.microsoft.com/office/word/2024/wordml/sdtformatlock" xmlns:w16se="http://schemas.microsoft.com/office/word/2015/wordml/symex" xmlns:wpg="http://schemas.microsoft.com/office/word/2010/wordprocessingGroup" xmlns:wpi="http://schemas.microsoft.com/office/word/2010/wordprocessingInk" xmlns:wne="http://schemas.microsoft.com/office/word/2006/wordml" xmlns:wps="http://schemas.microsoft.com/office/word/2010/wordprocessingShape" mc:Ignorable="w14 w15 w16se w16cid w16 w16cex w16sdtdh w16sdtfl w16du wp14">
   <w:abstractNum w:abstractNumId="0" w15:restartNumberingAfterBreak="0">
     <w:nsid w:val="0C5005F8"/>
     <w:multiLevelType w:val="hybridMultilevel"/>
@@ -39489,7 +40630,7 @@
 </file>
 
 <file path=word/styles.xml><?xml version="1.0" encoding="utf-8"?>
-<w:styles xmlns:mc="http://schemas.openxmlformats.org/markup-compatibility/2006" xmlns:r="http://schemas.openxmlformats.org/officeDocument/2006/relationships" xmlns:w="http://schemas.openxmlformats.org/wordprocessingml/2006/main" xmlns:w14="http://schemas.microsoft.com/office/word/2010/wordml" xmlns:w15="http://schemas.microsoft.com/office/word/2012/wordml" xmlns:w16cex="http://schemas.microsoft.com/office/word/2018/wordml/cex" xmlns:w16cid="http://schemas.microsoft.com/office/word/2016/wordml/cid" xmlns:w16="http://schemas.microsoft.com/office/word/2018/wordml" xmlns:w16sdtdh="http://schemas.microsoft.com/office/word/2020/wordml/sdtdatahash" xmlns:w16se="http://schemas.microsoft.com/office/word/2015/wordml/symex" mc:Ignorable="w14 w15 w16se w16cid w16 w16cex w16sdtdh">
+<w:styles xmlns:mc="http://schemas.openxmlformats.org/markup-compatibility/2006" xmlns:r="http://schemas.openxmlformats.org/officeDocument/2006/relationships" xmlns:w="http://schemas.openxmlformats.org/wordprocessingml/2006/main" xmlns:w14="http://schemas.microsoft.com/office/word/2010/wordml" xmlns:w15="http://schemas.microsoft.com/office/word/2012/wordml" xmlns:w16cex="http://schemas.microsoft.com/office/word/2018/wordml/cex" xmlns:w16cid="http://schemas.microsoft.com/office/word/2016/wordml/cid" xmlns:w16="http://schemas.microsoft.com/office/word/2018/wordml" xmlns:w16du="http://schemas.microsoft.com/office/word/2023/wordml/word16du" xmlns:w16sdtdh="http://schemas.microsoft.com/office/word/2020/wordml/sdtdatahash" xmlns:w16sdtfl="http://schemas.microsoft.com/office/word/2024/wordml/sdtformatlock" xmlns:w16se="http://schemas.microsoft.com/office/word/2015/wordml/symex" mc:Ignorable="w14 w15 w16se w16cid w16 w16cex w16sdtdh w16sdtfl w16du">
   <w:docDefaults>
     <w:rPrDefault>
       <w:rPr>

</xml_diff>